<commit_message>
Update Predlog resenja 29.03.docx
</commit_message>
<xml_diff>
--- a/Predlog resenja 29.03.docx
+++ b/Predlog resenja 29.03.docx
@@ -997,7 +997,7 @@
           <w:lang w:val="sr-Latn-RS"/>
         </w:rPr>
         <w:drawing>
-          <wp:inline distT="0" distB="0" distL="0" distR="0" wp14:anchorId="171D1BEC" wp14:editId="3036D43D">
+          <wp:inline distT="0" distB="0" distL="0" distR="0" wp14:anchorId="171D1BEC" wp14:editId="115A2D16">
             <wp:extent cx="2686050" cy="5813496"/>
             <wp:effectExtent l="0" t="0" r="0" b="0"/>
             <wp:docPr id="1" name="Picture 1"/>
@@ -1687,7 +1687,7 @@
           <w:lang w:val="sr-Latn-RS"/>
         </w:rPr>
         <w:drawing>
-          <wp:inline distT="0" distB="0" distL="0" distR="0" wp14:anchorId="3AC2FB14" wp14:editId="59AF2BF9">
+          <wp:inline distT="0" distB="0" distL="0" distR="0" wp14:anchorId="3AC2FB14" wp14:editId="516B02E0">
             <wp:extent cx="3142245" cy="6800850"/>
             <wp:effectExtent l="0" t="0" r="1270" b="0"/>
             <wp:docPr id="7" name="Picture 7"/>
@@ -1911,7 +1911,7 @@
           <w:lang w:val="sr-Latn-RS"/>
         </w:rPr>
         <w:drawing>
-          <wp:inline distT="0" distB="0" distL="0" distR="0" wp14:anchorId="5513CAE0" wp14:editId="4EE8F295">
+          <wp:inline distT="0" distB="0" distL="0" distR="0" wp14:anchorId="5513CAE0" wp14:editId="32827263">
             <wp:extent cx="2743200" cy="5937187"/>
             <wp:effectExtent l="0" t="0" r="0" b="6985"/>
             <wp:docPr id="8" name="Picture 8"/>
@@ -2027,7 +2027,7 @@
           <w:lang w:val="sr-Latn-RS"/>
         </w:rPr>
         <w:drawing>
-          <wp:inline distT="0" distB="0" distL="0" distR="0" wp14:anchorId="753A4DF9" wp14:editId="219792D6">
+          <wp:inline distT="0" distB="0" distL="0" distR="0" wp14:anchorId="753A4DF9" wp14:editId="60017215">
             <wp:extent cx="2809875" cy="6081491"/>
             <wp:effectExtent l="0" t="0" r="0" b="0"/>
             <wp:docPr id="11" name="Picture 11"/>
@@ -2295,7 +2295,7 @@
           <w:szCs w:val="28"/>
         </w:rPr>
         <w:drawing>
-          <wp:inline distT="0" distB="0" distL="0" distR="0" wp14:anchorId="257EE015" wp14:editId="7D903D96">
+          <wp:inline distT="0" distB="0" distL="0" distR="0" wp14:anchorId="257EE015" wp14:editId="5F5BCE2D">
             <wp:extent cx="2781370" cy="6019800"/>
             <wp:effectExtent l="0" t="0" r="0" b="0"/>
             <wp:docPr id="12" name="Picture 12"/>
@@ -2907,18 +2907,18 @@
         </w:rPr>
         <w:lastRenderedPageBreak/>
         <w:drawing>
-          <wp:anchor distT="0" distB="0" distL="114300" distR="114300" simplePos="0" relativeHeight="251674624" behindDoc="0" locked="0" layoutInCell="1" allowOverlap="1" wp14:anchorId="34A47C6F" wp14:editId="537D66B8">
+          <wp:anchor distT="0" distB="0" distL="114300" distR="114300" simplePos="0" relativeHeight="251670528" behindDoc="0" locked="0" layoutInCell="1" allowOverlap="1" wp14:anchorId="3FCCFD22" wp14:editId="0B662E10">
             <wp:simplePos x="0" y="0"/>
             <wp:positionH relativeFrom="margin">
               <wp:align>center</wp:align>
             </wp:positionH>
             <wp:positionV relativeFrom="paragraph">
-              <wp:posOffset>370840</wp:posOffset>
+              <wp:posOffset>564128</wp:posOffset>
             </wp:positionV>
-            <wp:extent cx="7463155" cy="5191125"/>
-            <wp:effectExtent l="0" t="0" r="4445" b="9525"/>
+            <wp:extent cx="7604130" cy="4031311"/>
+            <wp:effectExtent l="0" t="0" r="0" b="7620"/>
             <wp:wrapSquare wrapText="bothSides"/>
-            <wp:docPr id="2145573260" name="Picture 6"/>
+            <wp:docPr id="1654032752" name="Picture 1"/>
             <wp:cNvGraphicFramePr>
               <a:graphicFrameLocks xmlns:a="http://schemas.openxmlformats.org/drawingml/2006/main" noChangeAspect="1"/>
             </wp:cNvGraphicFramePr>
@@ -2926,7 +2926,7 @@
               <a:graphicData uri="http://schemas.openxmlformats.org/drawingml/2006/picture">
                 <pic:pic xmlns:pic="http://schemas.openxmlformats.org/drawingml/2006/picture">
                   <pic:nvPicPr>
-                    <pic:cNvPr id="0" name="Picture 6"/>
+                    <pic:cNvPr id="0" name="Picture 1"/>
                     <pic:cNvPicPr>
                       <a:picLocks noChangeAspect="1" noChangeArrowheads="1"/>
                     </pic:cNvPicPr>
@@ -2947,7 +2947,7 @@
                   <pic:spPr bwMode="auto">
                     <a:xfrm>
                       <a:off x="0" y="0"/>
-                      <a:ext cx="7463155" cy="5191125"/>
+                      <a:ext cx="7604130" cy="4031311"/>
                     </a:xfrm>
                     <a:prstGeom prst="rect">
                       <a:avLst/>
@@ -2960,6 +2960,12 @@
                 </pic:pic>
               </a:graphicData>
             </a:graphic>
+            <wp14:sizeRelH relativeFrom="margin">
+              <wp14:pctWidth>0</wp14:pctWidth>
+            </wp14:sizeRelH>
+            <wp14:sizeRelV relativeFrom="margin">
+              <wp14:pctHeight>0</wp14:pctHeight>
+            </wp14:sizeRelV>
           </wp:anchor>
         </w:drawing>
       </w:r>
@@ -2970,34 +2976,7 @@
           <w:sz w:val="32"/>
           <w:szCs w:val="32"/>
         </w:rPr>
-        <w:t>P</w:t>
-      </w:r>
-      <w:r>
-        <w:rPr>
-          <w:b/>
-          <w:bCs/>
-          <w:sz w:val="32"/>
-          <w:szCs w:val="32"/>
-        </w:rPr>
-        <w:t>laniranje proizvodnje</w:t>
-      </w:r>
-      <w:r>
-        <w:rPr>
-          <w:b/>
-          <w:bCs/>
-          <w:sz w:val="32"/>
-          <w:szCs w:val="32"/>
-        </w:rPr>
-        <w:t xml:space="preserve"> </w:t>
-      </w:r>
-      <w:r>
-        <w:rPr>
-          <w:b/>
-          <w:bCs/>
-          <w:sz w:val="32"/>
-          <w:szCs w:val="32"/>
-        </w:rPr>
-        <w:br/>
+        <w:t>Root Dijagram</w:t>
       </w:r>
       <w:r>
         <w:rPr>
@@ -3019,6 +2998,17 @@
           <w:szCs w:val="32"/>
         </w:rPr>
       </w:pPr>
+    </w:p>
+    <w:p>
+      <w:pPr>
+        <w:spacing w:after="200" w:line="276" w:lineRule="auto"/>
+        <w:rPr>
+          <w:b/>
+          <w:bCs/>
+          <w:sz w:val="32"/>
+          <w:szCs w:val="32"/>
+        </w:rPr>
+      </w:pPr>
       <w:r>
         <w:rPr>
           <w:b/>
@@ -3027,20 +3017,19 @@
           <w:sz w:val="32"/>
           <w:szCs w:val="32"/>
         </w:rPr>
-        <w:lastRenderedPageBreak/>
         <w:drawing>
-          <wp:anchor distT="0" distB="0" distL="114300" distR="114300" simplePos="0" relativeHeight="251670528" behindDoc="0" locked="0" layoutInCell="1" allowOverlap="1" wp14:anchorId="11D11A8C" wp14:editId="3C7594EB">
+          <wp:anchor distT="0" distB="0" distL="114300" distR="114300" simplePos="0" relativeHeight="251671552" behindDoc="0" locked="0" layoutInCell="1" allowOverlap="1" wp14:anchorId="59536CC2" wp14:editId="5614BD7F">
             <wp:simplePos x="0" y="0"/>
-            <wp:positionH relativeFrom="column">
-              <wp:posOffset>-704850</wp:posOffset>
+            <wp:positionH relativeFrom="margin">
+              <wp:posOffset>-786130</wp:posOffset>
             </wp:positionH>
             <wp:positionV relativeFrom="paragraph">
-              <wp:posOffset>581025</wp:posOffset>
+              <wp:posOffset>271145</wp:posOffset>
             </wp:positionV>
-            <wp:extent cx="7315200" cy="5966460"/>
-            <wp:effectExtent l="0" t="0" r="0" b="0"/>
+            <wp:extent cx="7542530" cy="5064760"/>
+            <wp:effectExtent l="0" t="0" r="1270" b="2540"/>
             <wp:wrapSquare wrapText="bothSides"/>
-            <wp:docPr id="1737886588" name="Picture 1"/>
+            <wp:docPr id="861603272" name="Picture 2"/>
             <wp:cNvGraphicFramePr>
               <a:graphicFrameLocks xmlns:a="http://schemas.openxmlformats.org/drawingml/2006/main" noChangeAspect="1"/>
             </wp:cNvGraphicFramePr>
@@ -3048,7 +3037,7 @@
               <a:graphicData uri="http://schemas.openxmlformats.org/drawingml/2006/picture">
                 <pic:pic xmlns:pic="http://schemas.openxmlformats.org/drawingml/2006/picture">
                   <pic:nvPicPr>
-                    <pic:cNvPr id="0" name="Picture 1"/>
+                    <pic:cNvPr id="0" name="Picture 2"/>
                     <pic:cNvPicPr>
                       <a:picLocks noChangeAspect="1" noChangeArrowheads="1"/>
                     </pic:cNvPicPr>
@@ -3069,7 +3058,7 @@
                   <pic:spPr bwMode="auto">
                     <a:xfrm>
                       <a:off x="0" y="0"/>
-                      <a:ext cx="7315200" cy="5966460"/>
+                      <a:ext cx="7542530" cy="5064760"/>
                     </a:xfrm>
                     <a:prstGeom prst="rect">
                       <a:avLst/>
@@ -3098,7 +3087,7 @@
           <w:sz w:val="32"/>
           <w:szCs w:val="32"/>
         </w:rPr>
-        <w:t>Proces Upravljanja Poslovnog Sistema</w:t>
+        <w:br w:type="page"/>
       </w:r>
     </w:p>
     <w:p>
@@ -3115,66 +3104,24 @@
         <w:rPr>
           <w:b/>
           <w:bCs/>
-          <w:sz w:val="32"/>
-          <w:szCs w:val="32"/>
-        </w:rPr>
-        <w:br w:type="page"/>
-      </w:r>
-    </w:p>
-    <w:p>
-      <w:pPr>
-        <w:spacing w:after="200" w:line="276" w:lineRule="auto"/>
-        <w:rPr>
-          <w:b/>
-          <w:bCs/>
-          <w:sz w:val="32"/>
-          <w:szCs w:val="32"/>
-        </w:rPr>
-      </w:pPr>
-    </w:p>
-    <w:p>
-      <w:pPr>
-        <w:spacing w:after="200" w:line="276" w:lineRule="auto"/>
-        <w:rPr>
-          <w:b/>
-          <w:bCs/>
-          <w:sz w:val="32"/>
-          <w:szCs w:val="32"/>
-        </w:rPr>
-      </w:pPr>
-      <w:r>
-        <w:rPr>
-          <w:b/>
-          <w:bCs/>
-          <w:sz w:val="32"/>
-          <w:szCs w:val="32"/>
-        </w:rPr>
-        <w:t>Dekompozicija procesa odabir trenera</w:t>
-      </w:r>
-    </w:p>
-    <w:p>
-      <w:pPr>
-        <w:spacing w:after="200" w:line="276" w:lineRule="auto"/>
-        <w:rPr>
-          <w:b/>
-          <w:bCs/>
-          <w:sz w:val="32"/>
-          <w:szCs w:val="32"/>
-        </w:rPr>
-      </w:pPr>
-      <w:r>
-        <w:rPr>
-          <w:b/>
-          <w:bCs/>
           <w:noProof/>
           <w:sz w:val="32"/>
           <w:szCs w:val="32"/>
         </w:rPr>
+        <w:lastRenderedPageBreak/>
         <w:drawing>
-          <wp:inline distT="0" distB="0" distL="0" distR="0" wp14:anchorId="307F9ADF" wp14:editId="01FB6C6E">
-            <wp:extent cx="5962650" cy="5391150"/>
-            <wp:effectExtent l="0" t="0" r="0" b="0"/>
-            <wp:docPr id="808734027" name="Picture 3"/>
+          <wp:anchor distT="0" distB="0" distL="114300" distR="114300" simplePos="0" relativeHeight="251672576" behindDoc="0" locked="0" layoutInCell="1" allowOverlap="1" wp14:anchorId="251E814B" wp14:editId="4208B9A6">
+            <wp:simplePos x="0" y="0"/>
+            <wp:positionH relativeFrom="page">
+              <wp:align>left</wp:align>
+            </wp:positionH>
+            <wp:positionV relativeFrom="paragraph">
+              <wp:posOffset>389613</wp:posOffset>
+            </wp:positionV>
+            <wp:extent cx="7774211" cy="3991555"/>
+            <wp:effectExtent l="0" t="0" r="0" b="9525"/>
+            <wp:wrapSquare wrapText="bothSides"/>
+            <wp:docPr id="1133236019" name="Picture 3"/>
             <wp:cNvGraphicFramePr>
               <a:graphicFrameLocks xmlns:a="http://schemas.openxmlformats.org/drawingml/2006/main" noChangeAspect="1"/>
             </wp:cNvGraphicFramePr>
@@ -3203,7 +3150,7 @@
                   <pic:spPr bwMode="auto">
                     <a:xfrm>
                       <a:off x="0" y="0"/>
-                      <a:ext cx="5962650" cy="5391150"/>
+                      <a:ext cx="7774211" cy="3991555"/>
                     </a:xfrm>
                     <a:prstGeom prst="rect">
                       <a:avLst/>
@@ -3216,9 +3163,33 @@
                 </pic:pic>
               </a:graphicData>
             </a:graphic>
-          </wp:inline>
+            <wp14:sizeRelH relativeFrom="margin">
+              <wp14:pctWidth>0</wp14:pctWidth>
+            </wp14:sizeRelH>
+            <wp14:sizeRelV relativeFrom="margin">
+              <wp14:pctHeight>0</wp14:pctHeight>
+            </wp14:sizeRelV>
+          </wp:anchor>
         </w:drawing>
       </w:r>
+      <w:r>
+        <w:rPr>
+          <w:b/>
+          <w:bCs/>
+          <w:sz w:val="32"/>
+          <w:szCs w:val="32"/>
+        </w:rPr>
+        <w:t>P</w:t>
+      </w:r>
+      <w:r>
+        <w:rPr>
+          <w:b/>
+          <w:bCs/>
+          <w:sz w:val="32"/>
+          <w:szCs w:val="32"/>
+        </w:rPr>
+        <w:t>laniranje i organizovanje aktivnosti</w:t>
+      </w:r>
     </w:p>
     <w:p>
       <w:pPr>
@@ -3230,6 +3201,17 @@
           <w:szCs w:val="32"/>
         </w:rPr>
       </w:pPr>
+    </w:p>
+    <w:p>
+      <w:pPr>
+        <w:spacing w:after="200" w:line="276" w:lineRule="auto"/>
+        <w:rPr>
+          <w:b/>
+          <w:bCs/>
+          <w:sz w:val="32"/>
+          <w:szCs w:val="32"/>
+        </w:rPr>
+      </w:pPr>
       <w:r>
         <w:rPr>
           <w:b/>
@@ -3254,45 +3236,24 @@
         <w:rPr>
           <w:b/>
           <w:bCs/>
+          <w:noProof/>
           <w:sz w:val="32"/>
           <w:szCs w:val="32"/>
         </w:rPr>
         <w:lastRenderedPageBreak/>
-        <w:t>Dekompozicija Procesa Nacinu placanja</w:t>
-      </w:r>
-      <w:r>
-        <w:rPr>
-          <w:b/>
-          <w:bCs/>
-          <w:sz w:val="32"/>
-          <w:szCs w:val="32"/>
-        </w:rPr>
-        <w:t xml:space="preserve"> </w:t>
-      </w:r>
-    </w:p>
-    <w:p>
-      <w:pPr>
-        <w:spacing w:after="200" w:line="276" w:lineRule="auto"/>
-        <w:rPr>
-          <w:b/>
-          <w:bCs/>
-          <w:sz w:val="32"/>
-          <w:szCs w:val="32"/>
-        </w:rPr>
-      </w:pPr>
-      <w:r>
-        <w:rPr>
-          <w:b/>
-          <w:bCs/>
-          <w:noProof/>
-          <w:sz w:val="32"/>
-          <w:szCs w:val="32"/>
-        </w:rPr>
         <w:drawing>
-          <wp:inline distT="0" distB="0" distL="0" distR="0" wp14:anchorId="7930F21B" wp14:editId="5A868E2C">
-            <wp:extent cx="5057775" cy="5905500"/>
-            <wp:effectExtent l="0" t="0" r="9525" b="0"/>
-            <wp:docPr id="1162881954" name="Picture 7"/>
+          <wp:anchor distT="0" distB="0" distL="114300" distR="114300" simplePos="0" relativeHeight="251673600" behindDoc="0" locked="0" layoutInCell="1" allowOverlap="1" wp14:anchorId="56B5A4A5" wp14:editId="5B018E85">
+            <wp:simplePos x="0" y="0"/>
+            <wp:positionH relativeFrom="page">
+              <wp:align>left</wp:align>
+            </wp:positionH>
+            <wp:positionV relativeFrom="paragraph">
+              <wp:posOffset>413468</wp:posOffset>
+            </wp:positionV>
+            <wp:extent cx="7731760" cy="4539615"/>
+            <wp:effectExtent l="0" t="0" r="2540" b="0"/>
+            <wp:wrapSquare wrapText="bothSides"/>
+            <wp:docPr id="33810882" name="Picture 4"/>
             <wp:cNvGraphicFramePr>
               <a:graphicFrameLocks xmlns:a="http://schemas.openxmlformats.org/drawingml/2006/main" noChangeAspect="1"/>
             </wp:cNvGraphicFramePr>
@@ -3300,7 +3261,7 @@
               <a:graphicData uri="http://schemas.openxmlformats.org/drawingml/2006/picture">
                 <pic:pic xmlns:pic="http://schemas.openxmlformats.org/drawingml/2006/picture">
                   <pic:nvPicPr>
-                    <pic:cNvPr id="0" name="Picture 7"/>
+                    <pic:cNvPr id="0" name="Picture 4"/>
                     <pic:cNvPicPr>
                       <a:picLocks noChangeAspect="1" noChangeArrowheads="1"/>
                     </pic:cNvPicPr>
@@ -3321,7 +3282,7 @@
                   <pic:spPr bwMode="auto">
                     <a:xfrm>
                       <a:off x="0" y="0"/>
-                      <a:ext cx="5057775" cy="5905500"/>
+                      <a:ext cx="7739777" cy="4544588"/>
                     </a:xfrm>
                     <a:prstGeom prst="rect">
                       <a:avLst/>
@@ -3334,7 +3295,13 @@
                 </pic:pic>
               </a:graphicData>
             </a:graphic>
-          </wp:inline>
+            <wp14:sizeRelH relativeFrom="margin">
+              <wp14:pctWidth>0</wp14:pctWidth>
+            </wp14:sizeRelH>
+            <wp14:sizeRelV relativeFrom="margin">
+              <wp14:pctHeight>0</wp14:pctHeight>
+            </wp14:sizeRelV>
+          </wp:anchor>
         </w:drawing>
       </w:r>
       <w:r>
@@ -3344,6 +3311,37 @@
           <w:sz w:val="32"/>
           <w:szCs w:val="32"/>
         </w:rPr>
+        <w:t>Pracenje fizicke aktivnosti</w:t>
+      </w:r>
+    </w:p>
+    <w:p>
+      <w:pPr>
+        <w:spacing w:after="200" w:line="276" w:lineRule="auto"/>
+        <w:rPr>
+          <w:b/>
+          <w:bCs/>
+          <w:sz w:val="32"/>
+          <w:szCs w:val="32"/>
+        </w:rPr>
+      </w:pPr>
+    </w:p>
+    <w:p>
+      <w:pPr>
+        <w:spacing w:after="200" w:line="276" w:lineRule="auto"/>
+        <w:rPr>
+          <w:b/>
+          <w:bCs/>
+          <w:sz w:val="32"/>
+          <w:szCs w:val="32"/>
+        </w:rPr>
+      </w:pPr>
+      <w:r>
+        <w:rPr>
+          <w:b/>
+          <w:bCs/>
+          <w:sz w:val="32"/>
+          <w:szCs w:val="32"/>
+        </w:rPr>
         <w:br w:type="page"/>
       </w:r>
     </w:p>
@@ -3364,17 +3362,18 @@
           <w:szCs w:val="32"/>
         </w:rPr>
         <w:lastRenderedPageBreak/>
-        <w:t>D</w:t>
-      </w:r>
-      <w:r>
-        <w:rPr>
-          <w:b/>
-          <w:bCs/>
-          <w:sz w:val="32"/>
-          <w:szCs w:val="32"/>
-        </w:rPr>
-        <w:t xml:space="preserve">ekompozicija procesa formiranje treninga </w:t>
-      </w:r>
+        <w:t>Personalizovanje plana treninga</w:t>
+      </w:r>
+    </w:p>
+    <w:p>
+      <w:pPr>
+        <w:rPr>
+          <w:b/>
+          <w:bCs/>
+          <w:sz w:val="32"/>
+          <w:szCs w:val="32"/>
+        </w:rPr>
+      </w:pPr>
       <w:r>
         <w:rPr>
           <w:b/>
@@ -3384,10 +3383,18 @@
           <w:szCs w:val="32"/>
         </w:rPr>
         <w:drawing>
-          <wp:inline distT="0" distB="0" distL="0" distR="0" wp14:anchorId="0375ED61" wp14:editId="524DCF91">
-            <wp:extent cx="6324600" cy="7867681"/>
+          <wp:anchor distT="0" distB="0" distL="114300" distR="114300" simplePos="0" relativeHeight="251674624" behindDoc="0" locked="0" layoutInCell="1" allowOverlap="1" wp14:anchorId="6C30931E" wp14:editId="377B93AA">
+            <wp:simplePos x="0" y="0"/>
+            <wp:positionH relativeFrom="page">
+              <wp:align>left</wp:align>
+            </wp:positionH>
+            <wp:positionV relativeFrom="paragraph">
+              <wp:posOffset>298340</wp:posOffset>
+            </wp:positionV>
+            <wp:extent cx="7984558" cy="3912041"/>
             <wp:effectExtent l="0" t="0" r="0" b="0"/>
-            <wp:docPr id="177702620" name="Picture 5"/>
+            <wp:wrapSquare wrapText="bothSides"/>
+            <wp:docPr id="1174861691" name="Picture 5"/>
             <wp:cNvGraphicFramePr>
               <a:graphicFrameLocks xmlns:a="http://schemas.openxmlformats.org/drawingml/2006/main" noChangeAspect="1"/>
             </wp:cNvGraphicFramePr>
@@ -3416,7 +3423,7 @@
                   <pic:spPr bwMode="auto">
                     <a:xfrm>
                       <a:off x="0" y="0"/>
-                      <a:ext cx="6325173" cy="7868394"/>
+                      <a:ext cx="7984558" cy="3912041"/>
                     </a:xfrm>
                     <a:prstGeom prst="rect">
                       <a:avLst/>
@@ -3429,15 +3436,459 @@
                 </pic:pic>
               </a:graphicData>
             </a:graphic>
-          </wp:inline>
+            <wp14:sizeRelH relativeFrom="margin">
+              <wp14:pctWidth>0</wp14:pctWidth>
+            </wp14:sizeRelH>
+            <wp14:sizeRelV relativeFrom="margin">
+              <wp14:pctHeight>0</wp14:pctHeight>
+            </wp14:sizeRelV>
+          </wp:anchor>
         </w:drawing>
       </w:r>
     </w:p>
     <w:p>
       <w:pPr>
         <w:rPr>
-          <w:b/>
-          <w:bCs/>
+          <w:sz w:val="32"/>
+          <w:szCs w:val="32"/>
+        </w:rPr>
+      </w:pPr>
+    </w:p>
+    <w:p>
+      <w:pPr>
+        <w:spacing w:after="200" w:line="276" w:lineRule="auto"/>
+        <w:rPr>
+          <w:sz w:val="32"/>
+          <w:szCs w:val="32"/>
+        </w:rPr>
+      </w:pPr>
+      <w:r>
+        <w:rPr>
+          <w:sz w:val="32"/>
+          <w:szCs w:val="32"/>
+        </w:rPr>
+        <w:br w:type="page"/>
+      </w:r>
+    </w:p>
+    <w:p>
+      <w:pPr>
+        <w:rPr>
+          <w:sz w:val="32"/>
+          <w:szCs w:val="32"/>
+        </w:rPr>
+      </w:pPr>
+      <w:r>
+        <w:rPr>
+          <w:noProof/>
+          <w:sz w:val="32"/>
+          <w:szCs w:val="32"/>
+        </w:rPr>
+        <w:lastRenderedPageBreak/>
+        <w:drawing>
+          <wp:anchor distT="0" distB="0" distL="114300" distR="114300" simplePos="0" relativeHeight="251675648" behindDoc="0" locked="0" layoutInCell="1" allowOverlap="1" wp14:anchorId="67A1018C" wp14:editId="6F37E9EC">
+            <wp:simplePos x="0" y="0"/>
+            <wp:positionH relativeFrom="margin">
+              <wp:align>center</wp:align>
+            </wp:positionH>
+            <wp:positionV relativeFrom="paragraph">
+              <wp:posOffset>365760</wp:posOffset>
+            </wp:positionV>
+            <wp:extent cx="7482504" cy="4092508"/>
+            <wp:effectExtent l="0" t="0" r="4445" b="3810"/>
+            <wp:wrapSquare wrapText="bothSides"/>
+            <wp:docPr id="2048253110" name="Picture 6"/>
+            <wp:cNvGraphicFramePr>
+              <a:graphicFrameLocks xmlns:a="http://schemas.openxmlformats.org/drawingml/2006/main" noChangeAspect="1"/>
+            </wp:cNvGraphicFramePr>
+            <a:graphic xmlns:a="http://schemas.openxmlformats.org/drawingml/2006/main">
+              <a:graphicData uri="http://schemas.openxmlformats.org/drawingml/2006/picture">
+                <pic:pic xmlns:pic="http://schemas.openxmlformats.org/drawingml/2006/picture">
+                  <pic:nvPicPr>
+                    <pic:cNvPr id="0" name="Picture 6"/>
+                    <pic:cNvPicPr>
+                      <a:picLocks noChangeAspect="1" noChangeArrowheads="1"/>
+                    </pic:cNvPicPr>
+                  </pic:nvPicPr>
+                  <pic:blipFill>
+                    <a:blip r:embed="rId24">
+                      <a:extLst>
+                        <a:ext uri="{28A0092B-C50C-407E-A947-70E740481C1C}">
+                          <a14:useLocalDpi xmlns:a14="http://schemas.microsoft.com/office/drawing/2010/main" val="0"/>
+                        </a:ext>
+                      </a:extLst>
+                    </a:blip>
+                    <a:srcRect/>
+                    <a:stretch>
+                      <a:fillRect/>
+                    </a:stretch>
+                  </pic:blipFill>
+                  <pic:spPr bwMode="auto">
+                    <a:xfrm>
+                      <a:off x="0" y="0"/>
+                      <a:ext cx="7482504" cy="4092508"/>
+                    </a:xfrm>
+                    <a:prstGeom prst="rect">
+                      <a:avLst/>
+                    </a:prstGeom>
+                    <a:noFill/>
+                    <a:ln>
+                      <a:noFill/>
+                    </a:ln>
+                  </pic:spPr>
+                </pic:pic>
+              </a:graphicData>
+            </a:graphic>
+          </wp:anchor>
+        </w:drawing>
+      </w:r>
+      <w:r>
+        <w:rPr>
+          <w:sz w:val="32"/>
+          <w:szCs w:val="32"/>
+        </w:rPr>
+        <w:t>Vodjenje ishrane</w:t>
+      </w:r>
+    </w:p>
+    <w:p>
+      <w:pPr>
+        <w:rPr>
+          <w:sz w:val="32"/>
+          <w:szCs w:val="32"/>
+        </w:rPr>
+      </w:pPr>
+    </w:p>
+    <w:p>
+      <w:pPr>
+        <w:spacing w:after="200" w:line="276" w:lineRule="auto"/>
+        <w:rPr>
+          <w:sz w:val="32"/>
+          <w:szCs w:val="32"/>
+        </w:rPr>
+      </w:pPr>
+      <w:r>
+        <w:rPr>
+          <w:sz w:val="32"/>
+          <w:szCs w:val="32"/>
+        </w:rPr>
+        <w:br w:type="page"/>
+      </w:r>
+    </w:p>
+    <w:p>
+      <w:pPr>
+        <w:rPr>
+          <w:sz w:val="32"/>
+          <w:szCs w:val="32"/>
+        </w:rPr>
+      </w:pPr>
+      <w:r>
+        <w:rPr>
+          <w:noProof/>
+          <w:sz w:val="32"/>
+          <w:szCs w:val="32"/>
+        </w:rPr>
+        <w:lastRenderedPageBreak/>
+        <w:drawing>
+          <wp:anchor distT="0" distB="0" distL="114300" distR="114300" simplePos="0" relativeHeight="251676672" behindDoc="0" locked="0" layoutInCell="1" allowOverlap="1" wp14:anchorId="401CCF38" wp14:editId="00CB9D31">
+            <wp:simplePos x="0" y="0"/>
+            <wp:positionH relativeFrom="page">
+              <wp:align>left</wp:align>
+            </wp:positionH>
+            <wp:positionV relativeFrom="paragraph">
+              <wp:posOffset>309632</wp:posOffset>
+            </wp:positionV>
+            <wp:extent cx="8423910" cy="3816350"/>
+            <wp:effectExtent l="0" t="0" r="0" b="0"/>
+            <wp:wrapSquare wrapText="bothSides"/>
+            <wp:docPr id="1510118502" name="Picture 7"/>
+            <wp:cNvGraphicFramePr>
+              <a:graphicFrameLocks xmlns:a="http://schemas.openxmlformats.org/drawingml/2006/main" noChangeAspect="1"/>
+            </wp:cNvGraphicFramePr>
+            <a:graphic xmlns:a="http://schemas.openxmlformats.org/drawingml/2006/main">
+              <a:graphicData uri="http://schemas.openxmlformats.org/drawingml/2006/picture">
+                <pic:pic xmlns:pic="http://schemas.openxmlformats.org/drawingml/2006/picture">
+                  <pic:nvPicPr>
+                    <pic:cNvPr id="0" name="Picture 7"/>
+                    <pic:cNvPicPr>
+                      <a:picLocks noChangeAspect="1" noChangeArrowheads="1"/>
+                    </pic:cNvPicPr>
+                  </pic:nvPicPr>
+                  <pic:blipFill>
+                    <a:blip r:embed="rId25">
+                      <a:extLst>
+                        <a:ext uri="{28A0092B-C50C-407E-A947-70E740481C1C}">
+                          <a14:useLocalDpi xmlns:a14="http://schemas.microsoft.com/office/drawing/2010/main" val="0"/>
+                        </a:ext>
+                      </a:extLst>
+                    </a:blip>
+                    <a:srcRect/>
+                    <a:stretch>
+                      <a:fillRect/>
+                    </a:stretch>
+                  </pic:blipFill>
+                  <pic:spPr bwMode="auto">
+                    <a:xfrm>
+                      <a:off x="0" y="0"/>
+                      <a:ext cx="8431431" cy="3819975"/>
+                    </a:xfrm>
+                    <a:prstGeom prst="rect">
+                      <a:avLst/>
+                    </a:prstGeom>
+                    <a:noFill/>
+                    <a:ln>
+                      <a:noFill/>
+                    </a:ln>
+                  </pic:spPr>
+                </pic:pic>
+              </a:graphicData>
+            </a:graphic>
+            <wp14:sizeRelH relativeFrom="margin">
+              <wp14:pctWidth>0</wp14:pctWidth>
+            </wp14:sizeRelH>
+            <wp14:sizeRelV relativeFrom="margin">
+              <wp14:pctHeight>0</wp14:pctHeight>
+            </wp14:sizeRelV>
+          </wp:anchor>
+        </w:drawing>
+      </w:r>
+      <w:r>
+        <w:rPr>
+          <w:sz w:val="32"/>
+          <w:szCs w:val="32"/>
+        </w:rPr>
+        <w:t>Povezivanje sa zajednicom</w:t>
+      </w:r>
+    </w:p>
+    <w:p>
+      <w:pPr>
+        <w:spacing w:after="200" w:line="276" w:lineRule="auto"/>
+        <w:rPr>
+          <w:sz w:val="32"/>
+          <w:szCs w:val="32"/>
+        </w:rPr>
+      </w:pPr>
+      <w:r>
+        <w:rPr>
+          <w:sz w:val="32"/>
+          <w:szCs w:val="32"/>
+        </w:rPr>
+        <w:br w:type="page"/>
+      </w:r>
+    </w:p>
+    <w:p>
+      <w:pPr>
+        <w:rPr>
+          <w:sz w:val="32"/>
+          <w:szCs w:val="32"/>
+        </w:rPr>
+      </w:pPr>
+      <w:r>
+        <w:rPr>
+          <w:noProof/>
+          <w:sz w:val="32"/>
+          <w:szCs w:val="32"/>
+        </w:rPr>
+        <w:lastRenderedPageBreak/>
+        <w:drawing>
+          <wp:anchor distT="0" distB="0" distL="114300" distR="114300" simplePos="0" relativeHeight="251677696" behindDoc="0" locked="0" layoutInCell="1" allowOverlap="1" wp14:anchorId="07EF81C0" wp14:editId="1D3C78BA">
+            <wp:simplePos x="0" y="0"/>
+            <wp:positionH relativeFrom="page">
+              <wp:align>left</wp:align>
+            </wp:positionH>
+            <wp:positionV relativeFrom="paragraph">
+              <wp:posOffset>317914</wp:posOffset>
+            </wp:positionV>
+            <wp:extent cx="7879080" cy="4956810"/>
+            <wp:effectExtent l="0" t="0" r="7620" b="0"/>
+            <wp:wrapSquare wrapText="bothSides"/>
+            <wp:docPr id="739794707" name="Picture 8"/>
+            <wp:cNvGraphicFramePr>
+              <a:graphicFrameLocks xmlns:a="http://schemas.openxmlformats.org/drawingml/2006/main" noChangeAspect="1"/>
+            </wp:cNvGraphicFramePr>
+            <a:graphic xmlns:a="http://schemas.openxmlformats.org/drawingml/2006/main">
+              <a:graphicData uri="http://schemas.openxmlformats.org/drawingml/2006/picture">
+                <pic:pic xmlns:pic="http://schemas.openxmlformats.org/drawingml/2006/picture">
+                  <pic:nvPicPr>
+                    <pic:cNvPr id="0" name="Picture 8"/>
+                    <pic:cNvPicPr>
+                      <a:picLocks noChangeAspect="1" noChangeArrowheads="1"/>
+                    </pic:cNvPicPr>
+                  </pic:nvPicPr>
+                  <pic:blipFill>
+                    <a:blip r:embed="rId26">
+                      <a:extLst>
+                        <a:ext uri="{28A0092B-C50C-407E-A947-70E740481C1C}">
+                          <a14:useLocalDpi xmlns:a14="http://schemas.microsoft.com/office/drawing/2010/main" val="0"/>
+                        </a:ext>
+                      </a:extLst>
+                    </a:blip>
+                    <a:srcRect/>
+                    <a:stretch>
+                      <a:fillRect/>
+                    </a:stretch>
+                  </pic:blipFill>
+                  <pic:spPr bwMode="auto">
+                    <a:xfrm>
+                      <a:off x="0" y="0"/>
+                      <a:ext cx="7879080" cy="4956810"/>
+                    </a:xfrm>
+                    <a:prstGeom prst="rect">
+                      <a:avLst/>
+                    </a:prstGeom>
+                    <a:noFill/>
+                    <a:ln>
+                      <a:noFill/>
+                    </a:ln>
+                  </pic:spPr>
+                </pic:pic>
+              </a:graphicData>
+            </a:graphic>
+          </wp:anchor>
+        </w:drawing>
+      </w:r>
+      <w:r>
+        <w:rPr>
+          <w:sz w:val="32"/>
+          <w:szCs w:val="32"/>
+        </w:rPr>
+        <w:t>Prodaja</w:t>
+      </w:r>
+    </w:p>
+    <w:p>
+      <w:pPr>
+        <w:spacing w:after="200" w:line="276" w:lineRule="auto"/>
+        <w:rPr>
+          <w:sz w:val="32"/>
+          <w:szCs w:val="32"/>
+        </w:rPr>
+      </w:pPr>
+      <w:r>
+        <w:rPr>
+          <w:sz w:val="32"/>
+          <w:szCs w:val="32"/>
+        </w:rPr>
+        <w:br w:type="page"/>
+      </w:r>
+    </w:p>
+    <w:p>
+      <w:pPr>
+        <w:rPr>
+          <w:sz w:val="32"/>
+          <w:szCs w:val="32"/>
+        </w:rPr>
+      </w:pPr>
+      <w:r>
+        <w:rPr>
+          <w:noProof/>
+          <w:sz w:val="32"/>
+          <w:szCs w:val="32"/>
+        </w:rPr>
+        <w:lastRenderedPageBreak/>
+        <w:drawing>
+          <wp:anchor distT="0" distB="0" distL="114300" distR="114300" simplePos="0" relativeHeight="251678720" behindDoc="0" locked="0" layoutInCell="1" allowOverlap="1" wp14:anchorId="71FCCA77" wp14:editId="429BE0F2">
+            <wp:simplePos x="0" y="0"/>
+            <wp:positionH relativeFrom="page">
+              <wp:align>left</wp:align>
+            </wp:positionH>
+            <wp:positionV relativeFrom="paragraph">
+              <wp:posOffset>270343</wp:posOffset>
+            </wp:positionV>
+            <wp:extent cx="7836940" cy="4381169"/>
+            <wp:effectExtent l="0" t="0" r="0" b="635"/>
+            <wp:wrapSquare wrapText="bothSides"/>
+            <wp:docPr id="1499836183" name="Picture 9"/>
+            <wp:cNvGraphicFramePr>
+              <a:graphicFrameLocks xmlns:a="http://schemas.openxmlformats.org/drawingml/2006/main" noChangeAspect="1"/>
+            </wp:cNvGraphicFramePr>
+            <a:graphic xmlns:a="http://schemas.openxmlformats.org/drawingml/2006/main">
+              <a:graphicData uri="http://schemas.openxmlformats.org/drawingml/2006/picture">
+                <pic:pic xmlns:pic="http://schemas.openxmlformats.org/drawingml/2006/picture">
+                  <pic:nvPicPr>
+                    <pic:cNvPr id="0" name="Picture 9"/>
+                    <pic:cNvPicPr>
+                      <a:picLocks noChangeAspect="1" noChangeArrowheads="1"/>
+                    </pic:cNvPicPr>
+                  </pic:nvPicPr>
+                  <pic:blipFill>
+                    <a:blip r:embed="rId27">
+                      <a:extLst>
+                        <a:ext uri="{28A0092B-C50C-407E-A947-70E740481C1C}">
+                          <a14:useLocalDpi xmlns:a14="http://schemas.microsoft.com/office/drawing/2010/main" val="0"/>
+                        </a:ext>
+                      </a:extLst>
+                    </a:blip>
+                    <a:srcRect/>
+                    <a:stretch>
+                      <a:fillRect/>
+                    </a:stretch>
+                  </pic:blipFill>
+                  <pic:spPr bwMode="auto">
+                    <a:xfrm>
+                      <a:off x="0" y="0"/>
+                      <a:ext cx="7836940" cy="4381169"/>
+                    </a:xfrm>
+                    <a:prstGeom prst="rect">
+                      <a:avLst/>
+                    </a:prstGeom>
+                    <a:noFill/>
+                    <a:ln>
+                      <a:noFill/>
+                    </a:ln>
+                  </pic:spPr>
+                </pic:pic>
+              </a:graphicData>
+            </a:graphic>
+            <wp14:sizeRelH relativeFrom="margin">
+              <wp14:pctWidth>0</wp14:pctWidth>
+            </wp14:sizeRelH>
+            <wp14:sizeRelV relativeFrom="margin">
+              <wp14:pctHeight>0</wp14:pctHeight>
+            </wp14:sizeRelV>
+          </wp:anchor>
+        </w:drawing>
+      </w:r>
+      <w:r>
+        <w:rPr>
+          <w:sz w:val="32"/>
+          <w:szCs w:val="32"/>
+        </w:rPr>
+        <w:t>Dijagram dekompozicije</w:t>
+      </w:r>
+    </w:p>
+    <w:p>
+      <w:pPr>
+        <w:rPr>
+          <w:sz w:val="32"/>
+          <w:szCs w:val="32"/>
+        </w:rPr>
+      </w:pPr>
+    </w:p>
+    <w:p>
+      <w:pPr>
+        <w:rPr>
+          <w:sz w:val="32"/>
+          <w:szCs w:val="32"/>
+        </w:rPr>
+      </w:pPr>
+    </w:p>
+    <w:p>
+      <w:pPr>
+        <w:rPr>
+          <w:sz w:val="32"/>
+          <w:szCs w:val="32"/>
+        </w:rPr>
+      </w:pPr>
+    </w:p>
+    <w:p>
+      <w:pPr>
+        <w:rPr>
+          <w:sz w:val="32"/>
+          <w:szCs w:val="32"/>
+        </w:rPr>
+      </w:pPr>
+    </w:p>
+    <w:p>
+      <w:pPr>
+        <w:rPr>
           <w:sz w:val="32"/>
           <w:szCs w:val="32"/>
         </w:rPr>

</xml_diff>